<commit_message>
Lab 5 added, lab 4 report title page modified
</commit_message>
<xml_diff>
--- a/Lab 4/Lab 04 Report.docx
+++ b/Lab 4/Lab 04 Report.docx
@@ -3,48 +3,246 @@
 <w:document xmlns:wpc="http://schemas.microsoft.com/office/word/2010/wordprocessingCanvas" xmlns:cx="http://schemas.microsoft.com/office/drawing/2014/chartex" xmlns:cx1="http://schemas.microsoft.com/office/drawing/2015/9/8/chartex" xmlns:cx2="http://schemas.microsoft.com/office/drawing/2015/10/21/chartex" xmlns:cx3="http://schemas.microsoft.com/office/drawing/2016/5/9/chartex" xmlns:cx4="http://schemas.microsoft.com/office/drawing/2016/5/10/chartex" xmlns:cx5="http://schemas.microsoft.com/office/drawing/2016/5/11/chartex" xmlns:cx6="http://schemas.microsoft.com/office/drawing/2016/5/12/chartex" xmlns:cx7="http://schemas.microsoft.com/office/drawing/2016/5/13/chartex" xmlns:cx8="http://schemas.microsoft.com/office/drawing/2016/5/14/chartex" xmlns:mc="http://schemas.openxmlformats.org/markup-compatibility/2006" xmlns:aink="http://schemas.microsoft.com/office/drawing/2016/ink" xmlns:am3d="http://schemas.microsoft.com/office/drawing/2017/model3d" xmlns:o="urn:schemas-microsoft-com:office:office" xmlns:oel="http://schemas.microsoft.com/office/2019/extlst" xmlns:r="http://schemas.openxmlformats.org/officeDocument/2006/relationships" xmlns:m="http://schemas.openxmlformats.org/officeDocument/2006/math" xmlns:v="urn:schemas-microsoft-com:vml" xmlns:wp14="http://schemas.microsoft.com/office/word/2010/wordprocessingDrawing" xmlns:wp="http://schemas.openxmlformats.org/drawingml/2006/wordprocessingDrawing" xmlns:w10="urn:schemas-microsoft-com:office:word" xmlns:w="http://schemas.openxmlformats.org/wordprocessingml/2006/main" xmlns:w14="http://schemas.microsoft.com/office/word/2010/wordml" xmlns:w15="http://schemas.microsoft.com/office/word/2012/wordml" xmlns:w16cex="http://schemas.microsoft.com/office/word/2018/wordml/cex" xmlns:w16cid="http://schemas.microsoft.com/office/word/2016/wordml/cid" xmlns:w16="http://schemas.microsoft.com/office/word/2018/wordml" xmlns:w16sdtdh="http://schemas.microsoft.com/office/word/2020/wordml/sdtdatahash" xmlns:w16se="http://schemas.microsoft.com/office/word/2015/wordml/symex" xmlns:wpg="http://schemas.microsoft.com/office/word/2010/wordprocessingGroup" xmlns:wpi="http://schemas.microsoft.com/office/word/2010/wordprocessingInk" xmlns:wne="http://schemas.microsoft.com/office/word/2006/wordml" xmlns:wps="http://schemas.microsoft.com/office/word/2010/wordprocessingShape" mc:Ignorable="w14 w15 w16se w16cid w16 w16cex w16sdtdh wp14">
   <w:body>
     <w:p>
+      <w:r>
+        <w:rPr>
+          <w:noProof/>
+        </w:rPr>
+        <w:drawing>
+          <wp:inline distT="0" distB="0" distL="0" distR="0" wp14:anchorId="56B3B8C4" wp14:editId="236293BB">
+            <wp:extent cx="5943600" cy="819150"/>
+            <wp:effectExtent l="0" t="0" r="0" b="0"/>
+            <wp:docPr id="2" name="Picture 1"/>
+            <wp:cNvGraphicFramePr>
+              <a:graphicFrameLocks xmlns:a="http://schemas.openxmlformats.org/drawingml/2006/main" noChangeAspect="1"/>
+            </wp:cNvGraphicFramePr>
+            <a:graphic xmlns:a="http://schemas.openxmlformats.org/drawingml/2006/main">
+              <a:graphicData uri="http://schemas.openxmlformats.org/drawingml/2006/picture">
+                <pic:pic xmlns:pic="http://schemas.openxmlformats.org/drawingml/2006/picture">
+                  <pic:nvPicPr>
+                    <pic:cNvPr id="2" name="Picture 1"/>
+                    <pic:cNvPicPr>
+                      <a:picLocks noChangeAspect="1"/>
+                    </pic:cNvPicPr>
+                  </pic:nvPicPr>
+                  <pic:blipFill>
+                    <a:blip r:embed="rId4"/>
+                    <a:srcRect r="38789"/>
+                    <a:stretch>
+                      <a:fillRect/>
+                    </a:stretch>
+                  </pic:blipFill>
+                  <pic:spPr bwMode="auto">
+                    <a:xfrm>
+                      <a:off x="0" y="0"/>
+                      <a:ext cx="5943600" cy="819150"/>
+                    </a:xfrm>
+                    <a:prstGeom prst="rect">
+                      <a:avLst/>
+                    </a:prstGeom>
+                    <a:noFill/>
+                    <a:ln w="9525">
+                      <a:noFill/>
+                      <a:miter lim="800000"/>
+                      <a:headEnd/>
+                      <a:tailEnd/>
+                    </a:ln>
+                  </pic:spPr>
+                </pic:pic>
+              </a:graphicData>
+            </a:graphic>
+          </wp:inline>
+        </w:drawing>
+      </w:r>
+    </w:p>
+    <w:p>
       <w:pPr>
         <w:pStyle w:val="Title"/>
+        <w:jc w:val="center"/>
       </w:pPr>
-      <w:r>
-        <w:t>Lab 04 Report: Ethnicity Classification with a Fully Connected Neural Network</w:t>
-      </w:r>
-    </w:p>
+    </w:p>
+    <w:p/>
+    <w:p/>
+    <w:p/>
     <w:p>
       <w:pPr>
         <w:pStyle w:val="Title"/>
+        <w:jc w:val="center"/>
       </w:pPr>
-    </w:p>
+      <w:r>
+        <w:t>Ethnicity Classification with a Fully Connected Neural Network</w:t>
+      </w:r>
+    </w:p>
+    <w:p/>
     <w:p>
       <w:pPr>
         <w:pStyle w:val="Title"/>
+        <w:jc w:val="center"/>
       </w:pPr>
       <w:r>
-        <w:t>Name: Raja Haider Ali</w:t>
-      </w:r>
-    </w:p>
-    <w:p>
-      <w:pPr>
-        <w:pStyle w:val="Title"/>
-      </w:pPr>
-      <w:r>
-        <w:t>CMS ID: 346900</w:t>
-      </w:r>
-    </w:p>
-    <w:p>
-      <w:pPr>
-        <w:pStyle w:val="Title"/>
-      </w:pPr>
-      <w:r>
-        <w:t>CLASS: BESE 11-A</w:t>
-      </w:r>
-    </w:p>
+        <w:t>Lab 04</w:t>
+      </w:r>
+    </w:p>
+    <w:p/>
+    <w:p/>
+    <w:tbl>
+      <w:tblPr>
+        <w:tblStyle w:val="TableGrid"/>
+        <w:tblW w:w="0" w:type="auto"/>
+        <w:tblLook w:val="04A0" w:firstRow="1" w:lastRow="0" w:firstColumn="1" w:lastColumn="0" w:noHBand="0" w:noVBand="1"/>
+      </w:tblPr>
+      <w:tblGrid>
+        <w:gridCol w:w="4657"/>
+        <w:gridCol w:w="4657"/>
+      </w:tblGrid>
+      <w:tr>
+        <w:trPr>
+          <w:trHeight w:val="780"/>
+        </w:trPr>
+        <w:tc>
+          <w:tcPr>
+            <w:tcW w:w="4657" w:type="dxa"/>
+          </w:tcPr>
+          <w:p>
+            <w:pPr>
+              <w:rPr>
+                <w:sz w:val="32"/>
+                <w:szCs w:val="24"/>
+              </w:rPr>
+            </w:pPr>
+            <w:r>
+              <w:rPr>
+                <w:sz w:val="32"/>
+                <w:szCs w:val="24"/>
+              </w:rPr>
+              <w:t>NAME</w:t>
+            </w:r>
+          </w:p>
+        </w:tc>
+        <w:tc>
+          <w:tcPr>
+            <w:tcW w:w="4657" w:type="dxa"/>
+          </w:tcPr>
+          <w:p>
+            <w:pPr>
+              <w:rPr>
+                <w:sz w:val="32"/>
+                <w:szCs w:val="24"/>
+              </w:rPr>
+            </w:pPr>
+            <w:r>
+              <w:rPr>
+                <w:sz w:val="32"/>
+                <w:szCs w:val="24"/>
+              </w:rPr>
+              <w:t>RAJA HAIDER ALI</w:t>
+            </w:r>
+          </w:p>
+        </w:tc>
+      </w:tr>
+      <w:tr>
+        <w:trPr>
+          <w:trHeight w:val="806"/>
+        </w:trPr>
+        <w:tc>
+          <w:tcPr>
+            <w:tcW w:w="4657" w:type="dxa"/>
+          </w:tcPr>
+          <w:p>
+            <w:pPr>
+              <w:rPr>
+                <w:sz w:val="32"/>
+                <w:szCs w:val="24"/>
+              </w:rPr>
+            </w:pPr>
+            <w:r>
+              <w:rPr>
+                <w:sz w:val="32"/>
+                <w:szCs w:val="24"/>
+              </w:rPr>
+              <w:t>CMS ID</w:t>
+            </w:r>
+          </w:p>
+        </w:tc>
+        <w:tc>
+          <w:tcPr>
+            <w:tcW w:w="4657" w:type="dxa"/>
+          </w:tcPr>
+          <w:p>
+            <w:pPr>
+              <w:rPr>
+                <w:sz w:val="32"/>
+                <w:szCs w:val="24"/>
+              </w:rPr>
+            </w:pPr>
+            <w:r>
+              <w:rPr>
+                <w:sz w:val="32"/>
+                <w:szCs w:val="24"/>
+              </w:rPr>
+              <w:t>346900</w:t>
+            </w:r>
+          </w:p>
+        </w:tc>
+      </w:tr>
+      <w:tr>
+        <w:trPr>
+          <w:trHeight w:val="780"/>
+        </w:trPr>
+        <w:tc>
+          <w:tcPr>
+            <w:tcW w:w="4657" w:type="dxa"/>
+          </w:tcPr>
+          <w:p>
+            <w:pPr>
+              <w:rPr>
+                <w:sz w:val="32"/>
+                <w:szCs w:val="24"/>
+              </w:rPr>
+            </w:pPr>
+            <w:r>
+              <w:rPr>
+                <w:sz w:val="32"/>
+                <w:szCs w:val="24"/>
+              </w:rPr>
+              <w:t>GROUP</w:t>
+            </w:r>
+          </w:p>
+        </w:tc>
+        <w:tc>
+          <w:tcPr>
+            <w:tcW w:w="4657" w:type="dxa"/>
+          </w:tcPr>
+          <w:p>
+            <w:pPr>
+              <w:rPr>
+                <w:sz w:val="32"/>
+                <w:szCs w:val="24"/>
+              </w:rPr>
+            </w:pPr>
+            <w:r>
+              <w:rPr>
+                <w:sz w:val="32"/>
+                <w:szCs w:val="24"/>
+              </w:rPr>
+              <w:t>2</w:t>
+            </w:r>
+          </w:p>
+        </w:tc>
+      </w:tr>
+    </w:tbl>
+    <w:p/>
+    <w:p/>
+    <w:p/>
+    <w:p/>
+    <w:p/>
+    <w:p/>
     <w:p/>
     <w:p>
       <w:pPr>
         <w:pStyle w:val="Heading1"/>
       </w:pPr>
       <w:r>
+        <w:lastRenderedPageBreak/>
         <w:t>Introduction</w:t>
       </w:r>
     </w:p>
@@ -77,7 +275,15 @@
         <w:t>Data Splitting:</w:t>
       </w:r>
       <w:r>
-        <w:t xml:space="preserve"> The dataset was split into training (70%), validation (15%), and testing (15%) subsets. This was achieved using the train_test_split function from the scikit-learn library.</w:t>
+        <w:t xml:space="preserve"> The dataset was split into training (70%), validation (15%), and testing (15%) subsets. This was achieved using the </w:t>
+      </w:r>
+      <w:proofErr w:type="spellStart"/>
+      <w:r>
+        <w:t>train_test_split</w:t>
+      </w:r>
+      <w:proofErr w:type="spellEnd"/>
+      <w:r>
+        <w:t xml:space="preserve"> function from the scikit-learn library.</w:t>
       </w:r>
     </w:p>
     <w:p>
@@ -97,14 +303,29 @@
         <w:pStyle w:val="Heading1"/>
       </w:pPr>
       <w:r>
-        <w:lastRenderedPageBreak/>
         <w:t>Model Architecture</w:t>
       </w:r>
     </w:p>
     <w:p/>
     <w:p>
       <w:r>
-        <w:t>The neural network architecture used for this task is a fully connected (dense) neural network. The model consists of four fully connected layers with ReLU activation functions, followed by a softmax layer for multi-class classification.</w:t>
+        <w:t xml:space="preserve">The neural network architecture used for this task is a fully connected (dense) neural network. The model consists of four fully connected layers with </w:t>
+      </w:r>
+      <w:proofErr w:type="spellStart"/>
+      <w:r>
+        <w:t>ReLU</w:t>
+      </w:r>
+      <w:proofErr w:type="spellEnd"/>
+      <w:r>
+        <w:t xml:space="preserve"> activation functions, followed by a </w:t>
+      </w:r>
+      <w:proofErr w:type="spellStart"/>
+      <w:r>
+        <w:t>softmax</w:t>
+      </w:r>
+      <w:proofErr w:type="spellEnd"/>
+      <w:r>
+        <w:t xml:space="preserve"> layer for multi-class classification.</w:t>
       </w:r>
     </w:p>
     <w:p>
@@ -138,7 +359,15 @@
         <w:t>128</w:t>
       </w:r>
       <w:r>
-        <w:t xml:space="preserve"> units, respectively. These layers apply the ReLU activation function to introduce non-linearity.</w:t>
+        <w:t xml:space="preserve"> units, respectively. These layers apply the </w:t>
+      </w:r>
+      <w:proofErr w:type="spellStart"/>
+      <w:r>
+        <w:t>ReLU</w:t>
+      </w:r>
+      <w:proofErr w:type="spellEnd"/>
+      <w:r>
+        <w:t xml:space="preserve"> activation function to introduce non-linearity.</w:t>
       </w:r>
     </w:p>
     <w:p>
@@ -146,10 +375,19 @@
         <w:rPr>
           <w:rStyle w:val="Heading2Char"/>
         </w:rPr>
+        <w:lastRenderedPageBreak/>
         <w:t>Output Layer:</w:t>
       </w:r>
       <w:r>
-        <w:t xml:space="preserve"> The output layer has as many units as there are unique ethnicity classes in the dataset. The softmax activation function is applied to obtain class probabilities.</w:t>
+        <w:t xml:space="preserve"> The output layer has as many units as there are unique ethnicity classes in the dataset. The </w:t>
+      </w:r>
+      <w:proofErr w:type="spellStart"/>
+      <w:r>
+        <w:t>softmax</w:t>
+      </w:r>
+      <w:proofErr w:type="spellEnd"/>
+      <w:r>
+        <w:t xml:space="preserve"> activation function is applied to obtain class probabilities.</w:t>
       </w:r>
     </w:p>
     <w:p>
@@ -166,7 +404,15 @@
         <w:t xml:space="preserve"> Regularization:</w:t>
       </w:r>
       <w:r>
-        <w:t xml:space="preserve"> L2 regularisation is used to prevent the model from overfitting with the value of lambda = 0.0</w:t>
+        <w:t xml:space="preserve"> L2 </w:t>
+      </w:r>
+      <w:proofErr w:type="spellStart"/>
+      <w:r>
+        <w:t>regularisation</w:t>
+      </w:r>
+      <w:proofErr w:type="spellEnd"/>
+      <w:r>
+        <w:t xml:space="preserve"> is used to prevent the model from overfitting with the value of lambda = 0.0</w:t>
       </w:r>
       <w:r>
         <w:t>0</w:t>
@@ -247,7 +493,6 @@
         <w:rPr>
           <w:rStyle w:val="Heading2Char"/>
         </w:rPr>
-        <w:lastRenderedPageBreak/>
         <w:t>Test Accuracy:</w:t>
       </w:r>
       <w:r>
@@ -273,6 +518,10 @@
     </w:p>
     <w:p>
       <w:r>
+        <w:rPr>
+          <w:noProof/>
+        </w:rPr>
+        <w:lastRenderedPageBreak/>
         <w:drawing>
           <wp:inline distT="0" distB="0" distL="0" distR="0" wp14:anchorId="464FF082" wp14:editId="39D4CF25">
             <wp:extent cx="5943600" cy="4977130"/>
@@ -289,7 +538,7 @@
                     <pic:cNvPicPr/>
                   </pic:nvPicPr>
                   <pic:blipFill>
-                    <a:blip r:embed="rId4"/>
+                    <a:blip r:embed="rId5"/>
                     <a:stretch>
                       <a:fillRect/>
                     </a:stretch>
@@ -322,11 +571,7 @@
     <w:p/>
     <w:p>
       <w:r>
-        <w:t xml:space="preserve">In this lab, we successfully built and trained a fully connected neural network for ethnicity classification using facial image data. The model demonstrated reasonable accuracy in predicting ethnicity based on facial features. Further </w:t>
-      </w:r>
-      <w:r>
-        <w:lastRenderedPageBreak/>
-        <w:t>improvements could be made by experimenting with different model architectures, hyperparameters, and data augmentation techniques to enhance the model's performance.</w:t>
+        <w:t>In this lab, we successfully built and trained a fully connected neural network for ethnicity classification using facial image data. The model demonstrated reasonable accuracy in predicting ethnicity based on facial features. Further improvements could be made by experimenting with different model architectures, hyperparameters, and data augmentation techniques to enhance the model's performance.</w:t>
       </w:r>
     </w:p>
     <w:sectPr>
@@ -880,6 +1125,25 @@
       <w:u w:val="single"/>
     </w:rPr>
   </w:style>
+  <w:style w:type="table" w:styleId="TableGrid">
+    <w:name w:val="Table Grid"/>
+    <w:basedOn w:val="TableNormal"/>
+    <w:uiPriority w:val="39"/>
+    <w:rsid w:val="00770CEB"/>
+    <w:pPr>
+      <w:spacing w:after="0" w:line="240" w:lineRule="auto"/>
+    </w:pPr>
+    <w:tblPr>
+      <w:tblBorders>
+        <w:top w:val="single" w:sz="4" w:space="0" w:color="auto"/>
+        <w:left w:val="single" w:sz="4" w:space="0" w:color="auto"/>
+        <w:bottom w:val="single" w:sz="4" w:space="0" w:color="auto"/>
+        <w:right w:val="single" w:sz="4" w:space="0" w:color="auto"/>
+        <w:insideH w:val="single" w:sz="4" w:space="0" w:color="auto"/>
+        <w:insideV w:val="single" w:sz="4" w:space="0" w:color="auto"/>
+      </w:tblBorders>
+    </w:tblPr>
+  </w:style>
 </w:styles>
 </file>
 

</xml_diff>